<commit_message>
change ascii quote from Coke to Anon
</commit_message>
<xml_diff>
--- a/LectureHandouts/Day1Handouts/Day1LectureHandouts.docx
+++ b/LectureHandouts/Day1Handouts/Day1LectureHandouts.docx
@@ -251,549 +251,678 @@
         <w:pStyle w:val="Normal"/>
         <w:rPr>
           <w:rFonts w:ascii="Courier 10 Pitch" w:hAnsi="Courier 10 Pitch"/>
-          <w:sz w:val="32"/>
-          <w:szCs w:val="32"/>
-        </w:rPr>
-      </w:pPr>
-      <w:r>
-        <w:rPr>
-          <w:rFonts w:ascii="Courier 10 Pitch" w:hAnsi="Courier 10 Pitch"/>
-          <w:sz w:val="32"/>
-          <w:szCs w:val="32"/>
-        </w:rPr>
-      </w:r>
-    </w:p>
-    <w:p>
-      <w:pPr>
-        <w:pStyle w:val="Normal"/>
-        <w:rPr>
-          <w:rFonts w:ascii="Courier 10 Pitch" w:hAnsi="Courier 10 Pitch"/>
-          <w:sz w:val="32"/>
-          <w:szCs w:val="32"/>
-        </w:rPr>
-      </w:pPr>
-      <w:r>
-        <w:rPr>
-          <w:rFonts w:ascii="Courier 10 Pitch" w:hAnsi="Courier 10 Pitch"/>
-          <w:sz w:val="32"/>
-          <w:szCs w:val="32"/>
-        </w:rPr>
-        <w:t>Snippet #1: 54 68 65 20 68 6F 6D 65 20 74 6F</w:t>
-      </w:r>
-    </w:p>
-    <w:p>
-      <w:pPr>
-        <w:pStyle w:val="Normal"/>
-        <w:rPr>
-          <w:rFonts w:ascii="Courier 10 Pitch" w:hAnsi="Courier 10 Pitch"/>
-          <w:sz w:val="32"/>
-          <w:szCs w:val="32"/>
-        </w:rPr>
-      </w:pPr>
-      <w:r>
-        <w:rPr>
-          <w:rFonts w:ascii="Courier 10 Pitch" w:hAnsi="Courier 10 Pitch"/>
-          <w:sz w:val="32"/>
-          <w:szCs w:val="32"/>
-        </w:rPr>
-      </w:r>
-    </w:p>
-    <w:p>
-      <w:pPr>
-        <w:pStyle w:val="Normal"/>
-        <w:rPr>
-          <w:rFonts w:ascii="Courier 10 Pitch" w:hAnsi="Courier 10 Pitch"/>
-          <w:sz w:val="32"/>
-          <w:szCs w:val="32"/>
-        </w:rPr>
-      </w:pPr>
-      <w:r>
-        <w:rPr>
-          <w:rFonts w:ascii="Courier 10 Pitch" w:hAnsi="Courier 10 Pitch"/>
-          <w:sz w:val="32"/>
-          <w:szCs w:val="32"/>
-        </w:rPr>
-      </w:r>
-    </w:p>
-    <w:p>
-      <w:pPr>
-        <w:pStyle w:val="Normal"/>
-        <w:rPr>
-          <w:rFonts w:ascii="Courier 10 Pitch" w:hAnsi="Courier 10 Pitch"/>
-          <w:sz w:val="32"/>
-          <w:szCs w:val="32"/>
-        </w:rPr>
-      </w:pPr>
-      <w:r>
-        <w:rPr>
-          <w:rFonts w:ascii="Courier 10 Pitch" w:hAnsi="Courier 10 Pitch"/>
-          <w:sz w:val="32"/>
-          <w:szCs w:val="32"/>
-        </w:rPr>
-      </w:r>
-    </w:p>
-    <w:p>
-      <w:pPr>
-        <w:pStyle w:val="Normal"/>
-        <w:rPr>
-          <w:rFonts w:ascii="Courier 10 Pitch" w:hAnsi="Courier 10 Pitch"/>
-          <w:sz w:val="32"/>
-          <w:szCs w:val="32"/>
-        </w:rPr>
-      </w:pPr>
-      <w:r>
-        <w:rPr>
-          <w:rFonts w:ascii="Courier 10 Pitch" w:hAnsi="Courier 10 Pitch"/>
-          <w:sz w:val="32"/>
-          <w:szCs w:val="32"/>
-        </w:rPr>
-      </w:r>
-    </w:p>
-    <w:p>
-      <w:pPr>
-        <w:pStyle w:val="Normal"/>
-        <w:rPr>
-          <w:rFonts w:ascii="Courier 10 Pitch" w:hAnsi="Courier 10 Pitch"/>
-          <w:sz w:val="32"/>
-          <w:szCs w:val="32"/>
-        </w:rPr>
-      </w:pPr>
-      <w:r>
-        <w:rPr>
-          <w:rFonts w:ascii="Courier 10 Pitch" w:hAnsi="Courier 10 Pitch"/>
-          <w:sz w:val="32"/>
-          <w:szCs w:val="32"/>
-        </w:rPr>
-      </w:r>
-    </w:p>
-    <w:p>
-      <w:pPr>
-        <w:pStyle w:val="Normal"/>
-        <w:rPr>
-          <w:rFonts w:ascii="Courier 10 Pitch" w:hAnsi="Courier 10 Pitch"/>
-          <w:sz w:val="32"/>
-          <w:szCs w:val="32"/>
-        </w:rPr>
-      </w:pPr>
-      <w:r>
-        <w:rPr>
-          <w:rFonts w:ascii="Courier 10 Pitch" w:hAnsi="Courier 10 Pitch"/>
-          <w:sz w:val="32"/>
-          <w:szCs w:val="32"/>
-        </w:rPr>
-        <w:t>Snippet #2: 65 76 65 72 79 6F 6E 65 20 69 73</w:t>
-      </w:r>
-    </w:p>
-    <w:p>
-      <w:pPr>
-        <w:pStyle w:val="Normal"/>
-        <w:rPr>
-          <w:rFonts w:ascii="Courier 10 Pitch" w:hAnsi="Courier 10 Pitch"/>
-          <w:sz w:val="32"/>
-          <w:szCs w:val="32"/>
-        </w:rPr>
-      </w:pPr>
-      <w:r>
-        <w:rPr>
-          <w:rFonts w:ascii="Courier 10 Pitch" w:hAnsi="Courier 10 Pitch"/>
-          <w:sz w:val="32"/>
-          <w:szCs w:val="32"/>
-        </w:rPr>
-      </w:r>
-    </w:p>
-    <w:p>
-      <w:pPr>
-        <w:pStyle w:val="Normal"/>
-        <w:rPr>
-          <w:rFonts w:ascii="Courier 10 Pitch" w:hAnsi="Courier 10 Pitch"/>
-          <w:sz w:val="32"/>
-          <w:szCs w:val="32"/>
-        </w:rPr>
-      </w:pPr>
-      <w:r>
-        <w:rPr>
-          <w:rFonts w:ascii="Courier 10 Pitch" w:hAnsi="Courier 10 Pitch"/>
-          <w:sz w:val="32"/>
-          <w:szCs w:val="32"/>
-        </w:rPr>
-      </w:r>
-    </w:p>
-    <w:p>
-      <w:pPr>
-        <w:pStyle w:val="Normal"/>
-        <w:rPr>
-          <w:rFonts w:ascii="Courier 10 Pitch" w:hAnsi="Courier 10 Pitch"/>
-          <w:sz w:val="32"/>
-          <w:szCs w:val="32"/>
-        </w:rPr>
-      </w:pPr>
-      <w:r>
-        <w:rPr>
-          <w:rFonts w:ascii="Courier 10 Pitch" w:hAnsi="Courier 10 Pitch"/>
-          <w:sz w:val="32"/>
-          <w:szCs w:val="32"/>
-        </w:rPr>
-      </w:r>
-    </w:p>
-    <w:p>
-      <w:pPr>
-        <w:pStyle w:val="Normal"/>
-        <w:rPr>
-          <w:rFonts w:ascii="Courier 10 Pitch" w:hAnsi="Courier 10 Pitch"/>
-          <w:sz w:val="32"/>
-          <w:szCs w:val="32"/>
-        </w:rPr>
-      </w:pPr>
-      <w:r>
-        <w:rPr>
-          <w:rFonts w:ascii="Courier 10 Pitch" w:hAnsi="Courier 10 Pitch"/>
-          <w:sz w:val="32"/>
-          <w:szCs w:val="32"/>
-        </w:rPr>
-      </w:r>
-    </w:p>
-    <w:p>
-      <w:pPr>
-        <w:pStyle w:val="Normal"/>
-        <w:rPr>
-          <w:rFonts w:ascii="Courier 10 Pitch" w:hAnsi="Courier 10 Pitch"/>
-          <w:sz w:val="32"/>
-          <w:szCs w:val="32"/>
-        </w:rPr>
-      </w:pPr>
-      <w:r>
-        <w:rPr>
-          <w:rFonts w:ascii="Courier 10 Pitch" w:hAnsi="Courier 10 Pitch"/>
-          <w:sz w:val="32"/>
-          <w:szCs w:val="32"/>
-        </w:rPr>
-      </w:r>
-    </w:p>
-    <w:p>
-      <w:pPr>
-        <w:pStyle w:val="Normal"/>
-        <w:rPr>
-          <w:rFonts w:ascii="Courier 10 Pitch" w:hAnsi="Courier 10 Pitch"/>
-          <w:sz w:val="32"/>
-          <w:szCs w:val="32"/>
-        </w:rPr>
-      </w:pPr>
-      <w:r>
-        <w:rPr>
-          <w:rFonts w:ascii="Courier 10 Pitch" w:hAnsi="Courier 10 Pitch"/>
-          <w:sz w:val="32"/>
-          <w:szCs w:val="32"/>
-        </w:rPr>
-        <w:t>Snippet #3: 74 6F 20 68 69 6D 20 68 69 73</w:t>
-      </w:r>
-    </w:p>
-    <w:p>
-      <w:pPr>
-        <w:pStyle w:val="Normal"/>
-        <w:rPr>
-          <w:rFonts w:ascii="Courier 10 Pitch" w:hAnsi="Courier 10 Pitch"/>
-          <w:sz w:val="32"/>
-          <w:szCs w:val="32"/>
-        </w:rPr>
-      </w:pPr>
-      <w:r>
-        <w:rPr>
-          <w:rFonts w:ascii="Courier 10 Pitch" w:hAnsi="Courier 10 Pitch"/>
-          <w:sz w:val="32"/>
-          <w:szCs w:val="32"/>
-        </w:rPr>
-      </w:r>
-    </w:p>
-    <w:p>
-      <w:pPr>
-        <w:pStyle w:val="Normal"/>
-        <w:rPr>
-          <w:rFonts w:ascii="Courier 10 Pitch" w:hAnsi="Courier 10 Pitch"/>
-          <w:sz w:val="32"/>
-          <w:szCs w:val="32"/>
-        </w:rPr>
-      </w:pPr>
-      <w:r>
-        <w:rPr>
-          <w:rFonts w:ascii="Courier 10 Pitch" w:hAnsi="Courier 10 Pitch"/>
-          <w:sz w:val="32"/>
-          <w:szCs w:val="32"/>
-        </w:rPr>
-      </w:r>
-    </w:p>
-    <w:p>
-      <w:pPr>
-        <w:pStyle w:val="Normal"/>
-        <w:rPr>
-          <w:rFonts w:ascii="Courier 10 Pitch" w:hAnsi="Courier 10 Pitch"/>
-          <w:sz w:val="32"/>
-          <w:szCs w:val="32"/>
-        </w:rPr>
-      </w:pPr>
-      <w:r>
-        <w:rPr>
-          <w:rFonts w:ascii="Courier 10 Pitch" w:hAnsi="Courier 10 Pitch"/>
-          <w:sz w:val="32"/>
-          <w:szCs w:val="32"/>
-        </w:rPr>
-      </w:r>
-    </w:p>
-    <w:p>
-      <w:pPr>
-        <w:pStyle w:val="Normal"/>
-        <w:rPr>
-          <w:rFonts w:ascii="Courier 10 Pitch" w:hAnsi="Courier 10 Pitch"/>
-          <w:sz w:val="32"/>
-          <w:szCs w:val="32"/>
-        </w:rPr>
-      </w:pPr>
-      <w:r>
-        <w:rPr>
-          <w:rFonts w:ascii="Courier 10 Pitch" w:hAnsi="Courier 10 Pitch"/>
-          <w:sz w:val="32"/>
-          <w:szCs w:val="32"/>
-        </w:rPr>
-      </w:r>
-    </w:p>
-    <w:p>
-      <w:pPr>
-        <w:pStyle w:val="Normal"/>
-        <w:rPr>
-          <w:rFonts w:ascii="Courier 10 Pitch" w:hAnsi="Courier 10 Pitch"/>
-          <w:sz w:val="32"/>
-          <w:szCs w:val="32"/>
-        </w:rPr>
-      </w:pPr>
-      <w:r>
-        <w:rPr>
-          <w:rFonts w:ascii="Courier 10 Pitch" w:hAnsi="Courier 10 Pitch"/>
-          <w:sz w:val="32"/>
-          <w:szCs w:val="32"/>
-        </w:rPr>
-      </w:r>
-    </w:p>
-    <w:p>
-      <w:pPr>
-        <w:pStyle w:val="Normal"/>
-        <w:rPr>
-          <w:rFonts w:ascii="Courier 10 Pitch" w:hAnsi="Courier 10 Pitch"/>
-          <w:sz w:val="32"/>
-          <w:szCs w:val="32"/>
-        </w:rPr>
-      </w:pPr>
-      <w:r>
-        <w:rPr>
-          <w:rFonts w:ascii="Courier 10 Pitch" w:hAnsi="Courier 10 Pitch"/>
-          <w:sz w:val="32"/>
-          <w:szCs w:val="32"/>
-        </w:rPr>
-        <w:t>Snippet #4: 63 61 73 74 6C 65 20 61 6E 64</w:t>
-      </w:r>
-    </w:p>
-    <w:p>
-      <w:pPr>
-        <w:pStyle w:val="Normal"/>
-        <w:rPr>
-          <w:rFonts w:ascii="Courier 10 Pitch" w:hAnsi="Courier 10 Pitch"/>
-          <w:sz w:val="32"/>
-          <w:szCs w:val="32"/>
-        </w:rPr>
-      </w:pPr>
-      <w:r>
-        <w:rPr>
-          <w:rFonts w:ascii="Courier 10 Pitch" w:hAnsi="Courier 10 Pitch"/>
-          <w:sz w:val="32"/>
-          <w:szCs w:val="32"/>
-        </w:rPr>
-      </w:r>
-    </w:p>
-    <w:p>
-      <w:pPr>
-        <w:pStyle w:val="Normal"/>
-        <w:rPr>
-          <w:rFonts w:ascii="Courier 10 Pitch" w:hAnsi="Courier 10 Pitch"/>
-          <w:sz w:val="32"/>
-          <w:szCs w:val="32"/>
-        </w:rPr>
-      </w:pPr>
-      <w:r>
-        <w:rPr>
-          <w:rFonts w:ascii="Courier 10 Pitch" w:hAnsi="Courier 10 Pitch"/>
-          <w:sz w:val="32"/>
-          <w:szCs w:val="32"/>
-        </w:rPr>
-      </w:r>
-    </w:p>
-    <w:p>
-      <w:pPr>
-        <w:pStyle w:val="Normal"/>
-        <w:rPr>
-          <w:rFonts w:ascii="Courier 10 Pitch" w:hAnsi="Courier 10 Pitch"/>
-          <w:sz w:val="32"/>
-          <w:szCs w:val="32"/>
-        </w:rPr>
-      </w:pPr>
-      <w:r>
-        <w:rPr>
-          <w:rFonts w:ascii="Courier 10 Pitch" w:hAnsi="Courier 10 Pitch"/>
-          <w:sz w:val="32"/>
-          <w:szCs w:val="32"/>
-        </w:rPr>
-      </w:r>
-    </w:p>
-    <w:p>
-      <w:pPr>
-        <w:pStyle w:val="Normal"/>
-        <w:rPr>
-          <w:rFonts w:ascii="Courier 10 Pitch" w:hAnsi="Courier 10 Pitch"/>
-          <w:sz w:val="32"/>
-          <w:szCs w:val="32"/>
-        </w:rPr>
-      </w:pPr>
-      <w:r>
-        <w:rPr>
-          <w:rFonts w:ascii="Courier 10 Pitch" w:hAnsi="Courier 10 Pitch"/>
-          <w:sz w:val="32"/>
-          <w:szCs w:val="32"/>
-        </w:rPr>
-      </w:r>
-    </w:p>
-    <w:p>
-      <w:pPr>
-        <w:pStyle w:val="Normal"/>
-        <w:rPr>
-          <w:rFonts w:ascii="Courier 10 Pitch" w:hAnsi="Courier 10 Pitch"/>
-          <w:sz w:val="32"/>
-          <w:szCs w:val="32"/>
-        </w:rPr>
-      </w:pPr>
-      <w:r>
-        <w:rPr>
-          <w:rFonts w:ascii="Courier 10 Pitch" w:hAnsi="Courier 10 Pitch"/>
-          <w:sz w:val="32"/>
-          <w:szCs w:val="32"/>
-        </w:rPr>
-      </w:r>
-    </w:p>
-    <w:p>
-      <w:pPr>
-        <w:pStyle w:val="Normal"/>
-        <w:rPr>
-          <w:rFonts w:ascii="Courier 10 Pitch" w:hAnsi="Courier 10 Pitch"/>
-          <w:sz w:val="32"/>
-          <w:szCs w:val="32"/>
-        </w:rPr>
-      </w:pPr>
-      <w:r>
-        <w:rPr>
-          <w:rFonts w:ascii="Courier 10 Pitch" w:hAnsi="Courier 10 Pitch"/>
-          <w:sz w:val="32"/>
-          <w:szCs w:val="32"/>
-        </w:rPr>
-        <w:t>Snippet #5: 66 6F 72 74 72 65 73 73 2E</w:t>
-      </w:r>
-    </w:p>
-    <w:p>
-      <w:pPr>
-        <w:pStyle w:val="Normal"/>
-        <w:rPr>
-          <w:rFonts w:ascii="Courier 10 Pitch" w:hAnsi="Courier 10 Pitch"/>
-          <w:sz w:val="32"/>
-          <w:szCs w:val="32"/>
-        </w:rPr>
-      </w:pPr>
-      <w:r>
-        <w:rPr>
-          <w:rFonts w:ascii="Courier 10 Pitch" w:hAnsi="Courier 10 Pitch"/>
-          <w:sz w:val="32"/>
-          <w:szCs w:val="32"/>
-        </w:rPr>
-      </w:r>
-    </w:p>
-    <w:p>
-      <w:pPr>
-        <w:pStyle w:val="Normal"/>
-        <w:rPr>
-          <w:rFonts w:ascii="Courier 10 Pitch" w:hAnsi="Courier 10 Pitch"/>
-          <w:sz w:val="32"/>
-          <w:szCs w:val="32"/>
-        </w:rPr>
-      </w:pPr>
-      <w:r>
-        <w:rPr>
-          <w:rFonts w:ascii="Courier 10 Pitch" w:hAnsi="Courier 10 Pitch"/>
-          <w:sz w:val="32"/>
-          <w:szCs w:val="32"/>
-        </w:rPr>
-      </w:r>
-    </w:p>
-    <w:p>
-      <w:pPr>
-        <w:pStyle w:val="Normal"/>
-        <w:rPr>
-          <w:rFonts w:ascii="Courier 10 Pitch" w:hAnsi="Courier 10 Pitch"/>
-          <w:sz w:val="32"/>
-          <w:szCs w:val="32"/>
-        </w:rPr>
-      </w:pPr>
-      <w:r>
-        <w:rPr>
-          <w:rFonts w:ascii="Courier 10 Pitch" w:hAnsi="Courier 10 Pitch"/>
-          <w:sz w:val="32"/>
-          <w:szCs w:val="32"/>
-        </w:rPr>
-      </w:r>
-    </w:p>
-    <w:p>
-      <w:pPr>
-        <w:pStyle w:val="Normal"/>
-        <w:rPr>
-          <w:rFonts w:ascii="Courier 10 Pitch" w:hAnsi="Courier 10 Pitch"/>
-          <w:sz w:val="32"/>
-          <w:szCs w:val="32"/>
-        </w:rPr>
-      </w:pPr>
-      <w:r>
-        <w:rPr>
-          <w:rFonts w:ascii="Courier 10 Pitch" w:hAnsi="Courier 10 Pitch"/>
-          <w:sz w:val="32"/>
-          <w:szCs w:val="32"/>
-        </w:rPr>
-      </w:r>
-    </w:p>
-    <w:p>
-      <w:pPr>
-        <w:pStyle w:val="Normal"/>
-        <w:rPr>
-          <w:rFonts w:ascii="Courier 10 Pitch" w:hAnsi="Courier 10 Pitch"/>
-          <w:sz w:val="32"/>
-          <w:szCs w:val="32"/>
-        </w:rPr>
-      </w:pPr>
-      <w:r>
-        <w:rPr>
-          <w:rFonts w:ascii="Courier 10 Pitch" w:hAnsi="Courier 10 Pitch"/>
-          <w:sz w:val="32"/>
-          <w:szCs w:val="32"/>
-        </w:rPr>
-      </w:r>
-    </w:p>
-    <w:p>
-      <w:pPr>
-        <w:pStyle w:val="Normal"/>
-        <w:rPr>
-          <w:rFonts w:ascii="Courier 10 Pitch" w:hAnsi="Courier 10 Pitch"/>
-          <w:sz w:val="32"/>
-          <w:szCs w:val="32"/>
-        </w:rPr>
-      </w:pPr>
-      <w:r>
-        <w:rPr>
-          <w:rFonts w:ascii="Courier 10 Pitch" w:hAnsi="Courier 10 Pitch"/>
-          <w:sz w:val="32"/>
-          <w:szCs w:val="32"/>
-        </w:rPr>
-        <w:t>Snippet #6: 45 64 77 61 72 64 20 43 6F 6B 65</w:t>
+          <w:sz w:val="28"/>
+          <w:szCs w:val="28"/>
+        </w:rPr>
+      </w:pPr>
+      <w:r>
+        <w:rPr>
+          <w:rFonts w:ascii="Courier 10 Pitch" w:hAnsi="Courier 10 Pitch"/>
+          <w:sz w:val="28"/>
+          <w:szCs w:val="28"/>
+        </w:rPr>
+      </w:r>
+    </w:p>
+    <w:p>
+      <w:pPr>
+        <w:pStyle w:val="Normal"/>
+        <w:rPr>
+          <w:sz w:val="28"/>
+          <w:szCs w:val="28"/>
+        </w:rPr>
+      </w:pPr>
+      <w:r>
+        <w:rPr>
+          <w:rFonts w:ascii="Courier 10 Pitch" w:hAnsi="Courier 10 Pitch"/>
+          <w:sz w:val="28"/>
+          <w:szCs w:val="28"/>
+        </w:rPr>
+        <w:t xml:space="preserve">Snippet #1: </w:t>
+      </w:r>
+      <w:r>
+        <w:rPr>
+          <w:rFonts w:ascii="Courier 10 Pitch" w:hAnsi="Courier 10 Pitch"/>
+          <w:sz w:val="28"/>
+          <w:szCs w:val="28"/>
+        </w:rPr>
+        <w:t xml:space="preserve">41 20 6d 69 73 74 61 6b 65 20 </w:t>
+      </w:r>
+    </w:p>
+    <w:p>
+      <w:pPr>
+        <w:pStyle w:val="Normal"/>
+        <w:rPr>
+          <w:rFonts w:ascii="Courier 10 Pitch" w:hAnsi="Courier 10 Pitch"/>
+          <w:sz w:val="28"/>
+          <w:szCs w:val="28"/>
+        </w:rPr>
+      </w:pPr>
+      <w:r>
+        <w:rPr>
+          <w:rFonts w:ascii="Courier 10 Pitch" w:hAnsi="Courier 10 Pitch"/>
+          <w:sz w:val="28"/>
+          <w:szCs w:val="28"/>
+        </w:rPr>
+      </w:r>
+    </w:p>
+    <w:p>
+      <w:pPr>
+        <w:pStyle w:val="Normal"/>
+        <w:rPr>
+          <w:rFonts w:ascii="Courier 10 Pitch" w:hAnsi="Courier 10 Pitch"/>
+          <w:sz w:val="28"/>
+          <w:szCs w:val="28"/>
+        </w:rPr>
+      </w:pPr>
+      <w:r>
+        <w:rPr>
+          <w:rFonts w:ascii="Courier 10 Pitch" w:hAnsi="Courier 10 Pitch"/>
+          <w:sz w:val="28"/>
+          <w:szCs w:val="28"/>
+        </w:rPr>
+      </w:r>
+    </w:p>
+    <w:p>
+      <w:pPr>
+        <w:pStyle w:val="Normal"/>
+        <w:rPr>
+          <w:rFonts w:ascii="Courier 10 Pitch" w:hAnsi="Courier 10 Pitch"/>
+          <w:sz w:val="28"/>
+          <w:szCs w:val="28"/>
+        </w:rPr>
+      </w:pPr>
+      <w:r>
+        <w:rPr>
+          <w:rFonts w:ascii="Courier 10 Pitch" w:hAnsi="Courier 10 Pitch"/>
+          <w:sz w:val="28"/>
+          <w:szCs w:val="28"/>
+        </w:rPr>
+      </w:r>
+    </w:p>
+    <w:p>
+      <w:pPr>
+        <w:pStyle w:val="Normal"/>
+        <w:rPr>
+          <w:rFonts w:ascii="Courier 10 Pitch" w:hAnsi="Courier 10 Pitch"/>
+          <w:sz w:val="28"/>
+          <w:szCs w:val="28"/>
+        </w:rPr>
+      </w:pPr>
+      <w:r>
+        <w:rPr>
+          <w:rFonts w:ascii="Courier 10 Pitch" w:hAnsi="Courier 10 Pitch"/>
+          <w:sz w:val="28"/>
+          <w:szCs w:val="28"/>
+        </w:rPr>
+      </w:r>
+    </w:p>
+    <w:p>
+      <w:pPr>
+        <w:pStyle w:val="Normal"/>
+        <w:rPr>
+          <w:rFonts w:ascii="Courier 10 Pitch" w:hAnsi="Courier 10 Pitch"/>
+          <w:sz w:val="28"/>
+          <w:szCs w:val="28"/>
+        </w:rPr>
+      </w:pPr>
+      <w:r>
+        <w:rPr>
+          <w:rFonts w:ascii="Courier 10 Pitch" w:hAnsi="Courier 10 Pitch"/>
+          <w:sz w:val="28"/>
+          <w:szCs w:val="28"/>
+        </w:rPr>
+      </w:r>
+    </w:p>
+    <w:p>
+      <w:pPr>
+        <w:pStyle w:val="Normal"/>
+        <w:rPr>
+          <w:rFonts w:ascii="Courier 10 Pitch" w:hAnsi="Courier 10 Pitch"/>
+          <w:sz w:val="28"/>
+          <w:szCs w:val="28"/>
+        </w:rPr>
+      </w:pPr>
+      <w:r>
+        <w:rPr>
+          <w:rFonts w:ascii="Courier 10 Pitch" w:hAnsi="Courier 10 Pitch"/>
+          <w:sz w:val="28"/>
+          <w:szCs w:val="28"/>
+        </w:rPr>
+      </w:r>
+    </w:p>
+    <w:p>
+      <w:pPr>
+        <w:pStyle w:val="Normal"/>
+        <w:rPr>
+          <w:sz w:val="28"/>
+          <w:szCs w:val="28"/>
+        </w:rPr>
+      </w:pPr>
+      <w:r>
+        <w:rPr>
+          <w:rFonts w:ascii="Courier 10 Pitch" w:hAnsi="Courier 10 Pitch"/>
+          <w:sz w:val="28"/>
+          <w:szCs w:val="28"/>
+        </w:rPr>
+        <w:t xml:space="preserve">Snippet #2: </w:t>
+      </w:r>
+      <w:r>
+        <w:rPr>
+          <w:rFonts w:ascii="Courier 10 Pitch" w:hAnsi="Courier 10 Pitch"/>
+          <w:sz w:val="28"/>
+          <w:szCs w:val="28"/>
+        </w:rPr>
+        <w:t xml:space="preserve">73 68 6f 75 6c 64 20 62 65 20 </w:t>
+      </w:r>
+    </w:p>
+    <w:p>
+      <w:pPr>
+        <w:pStyle w:val="Normal"/>
+        <w:rPr>
+          <w:rFonts w:ascii="Courier 10 Pitch" w:hAnsi="Courier 10 Pitch"/>
+          <w:sz w:val="28"/>
+          <w:szCs w:val="28"/>
+        </w:rPr>
+      </w:pPr>
+      <w:r>
+        <w:rPr>
+          <w:rFonts w:ascii="Courier 10 Pitch" w:hAnsi="Courier 10 Pitch"/>
+          <w:sz w:val="28"/>
+          <w:szCs w:val="28"/>
+        </w:rPr>
+      </w:r>
+    </w:p>
+    <w:p>
+      <w:pPr>
+        <w:pStyle w:val="Normal"/>
+        <w:rPr>
+          <w:rFonts w:ascii="Courier 10 Pitch" w:hAnsi="Courier 10 Pitch"/>
+          <w:sz w:val="28"/>
+          <w:szCs w:val="28"/>
+        </w:rPr>
+      </w:pPr>
+      <w:r>
+        <w:rPr>
+          <w:rFonts w:ascii="Courier 10 Pitch" w:hAnsi="Courier 10 Pitch"/>
+          <w:sz w:val="28"/>
+          <w:szCs w:val="28"/>
+        </w:rPr>
+      </w:r>
+    </w:p>
+    <w:p>
+      <w:pPr>
+        <w:pStyle w:val="Normal"/>
+        <w:rPr>
+          <w:rFonts w:ascii="Courier 10 Pitch" w:hAnsi="Courier 10 Pitch"/>
+          <w:sz w:val="28"/>
+          <w:szCs w:val="28"/>
+        </w:rPr>
+      </w:pPr>
+      <w:r>
+        <w:rPr>
+          <w:rFonts w:ascii="Courier 10 Pitch" w:hAnsi="Courier 10 Pitch"/>
+          <w:sz w:val="28"/>
+          <w:szCs w:val="28"/>
+        </w:rPr>
+      </w:r>
+    </w:p>
+    <w:p>
+      <w:pPr>
+        <w:pStyle w:val="Normal"/>
+        <w:rPr>
+          <w:rFonts w:ascii="Courier 10 Pitch" w:hAnsi="Courier 10 Pitch"/>
+          <w:sz w:val="28"/>
+          <w:szCs w:val="28"/>
+        </w:rPr>
+      </w:pPr>
+      <w:r>
+        <w:rPr>
+          <w:rFonts w:ascii="Courier 10 Pitch" w:hAnsi="Courier 10 Pitch"/>
+          <w:sz w:val="28"/>
+          <w:szCs w:val="28"/>
+        </w:rPr>
+      </w:r>
+    </w:p>
+    <w:p>
+      <w:pPr>
+        <w:pStyle w:val="Normal"/>
+        <w:rPr>
+          <w:rFonts w:ascii="Courier 10 Pitch" w:hAnsi="Courier 10 Pitch"/>
+          <w:sz w:val="28"/>
+          <w:szCs w:val="28"/>
+        </w:rPr>
+      </w:pPr>
+      <w:r>
+        <w:rPr>
+          <w:rFonts w:ascii="Courier 10 Pitch" w:hAnsi="Courier 10 Pitch"/>
+          <w:sz w:val="28"/>
+          <w:szCs w:val="28"/>
+        </w:rPr>
+      </w:r>
+    </w:p>
+    <w:p>
+      <w:pPr>
+        <w:pStyle w:val="Normal"/>
+        <w:rPr>
+          <w:rFonts w:ascii="Courier 10 Pitch" w:hAnsi="Courier 10 Pitch"/>
+          <w:sz w:val="28"/>
+          <w:szCs w:val="28"/>
+        </w:rPr>
+      </w:pPr>
+      <w:r>
+        <w:rPr>
+          <w:rFonts w:ascii="Courier 10 Pitch" w:hAnsi="Courier 10 Pitch"/>
+          <w:sz w:val="28"/>
+          <w:szCs w:val="28"/>
+        </w:rPr>
+      </w:r>
+    </w:p>
+    <w:p>
+      <w:pPr>
+        <w:pStyle w:val="Normal"/>
+        <w:rPr>
+          <w:sz w:val="28"/>
+          <w:szCs w:val="28"/>
+        </w:rPr>
+      </w:pPr>
+      <w:r>
+        <w:rPr>
+          <w:rFonts w:ascii="Courier 10 Pitch" w:hAnsi="Courier 10 Pitch"/>
+          <w:sz w:val="28"/>
+          <w:szCs w:val="28"/>
+        </w:rPr>
+        <w:t xml:space="preserve">Snippet #3: </w:t>
+      </w:r>
+      <w:r>
+        <w:rPr>
+          <w:rFonts w:ascii="Courier 10 Pitch" w:hAnsi="Courier 10 Pitch"/>
+          <w:sz w:val="28"/>
+          <w:szCs w:val="28"/>
+        </w:rPr>
+        <w:t xml:space="preserve">79 6f 75 72 20 74 65 61 63 68 65 72 2c 20 </w:t>
+      </w:r>
+    </w:p>
+    <w:p>
+      <w:pPr>
+        <w:pStyle w:val="Normal"/>
+        <w:rPr>
+          <w:rFonts w:ascii="Courier 10 Pitch" w:hAnsi="Courier 10 Pitch"/>
+          <w:sz w:val="28"/>
+          <w:szCs w:val="28"/>
+        </w:rPr>
+      </w:pPr>
+      <w:r>
+        <w:rPr>
+          <w:rFonts w:ascii="Courier 10 Pitch" w:hAnsi="Courier 10 Pitch"/>
+          <w:sz w:val="28"/>
+          <w:szCs w:val="28"/>
+        </w:rPr>
+      </w:r>
+    </w:p>
+    <w:p>
+      <w:pPr>
+        <w:pStyle w:val="Normal"/>
+        <w:rPr>
+          <w:rFonts w:ascii="Courier 10 Pitch" w:hAnsi="Courier 10 Pitch"/>
+          <w:sz w:val="28"/>
+          <w:szCs w:val="28"/>
+        </w:rPr>
+      </w:pPr>
+      <w:r>
+        <w:rPr>
+          <w:rFonts w:ascii="Courier 10 Pitch" w:hAnsi="Courier 10 Pitch"/>
+          <w:sz w:val="28"/>
+          <w:szCs w:val="28"/>
+        </w:rPr>
+      </w:r>
+    </w:p>
+    <w:p>
+      <w:pPr>
+        <w:pStyle w:val="Normal"/>
+        <w:rPr>
+          <w:rFonts w:ascii="Courier 10 Pitch" w:hAnsi="Courier 10 Pitch"/>
+          <w:sz w:val="28"/>
+          <w:szCs w:val="28"/>
+        </w:rPr>
+      </w:pPr>
+      <w:r>
+        <w:rPr>
+          <w:rFonts w:ascii="Courier 10 Pitch" w:hAnsi="Courier 10 Pitch"/>
+          <w:sz w:val="28"/>
+          <w:szCs w:val="28"/>
+        </w:rPr>
+      </w:r>
+    </w:p>
+    <w:p>
+      <w:pPr>
+        <w:pStyle w:val="Normal"/>
+        <w:rPr>
+          <w:rFonts w:ascii="Courier 10 Pitch" w:hAnsi="Courier 10 Pitch"/>
+          <w:sz w:val="28"/>
+          <w:szCs w:val="28"/>
+        </w:rPr>
+      </w:pPr>
+      <w:r>
+        <w:rPr>
+          <w:rFonts w:ascii="Courier 10 Pitch" w:hAnsi="Courier 10 Pitch"/>
+          <w:sz w:val="28"/>
+          <w:szCs w:val="28"/>
+        </w:rPr>
+      </w:r>
+    </w:p>
+    <w:p>
+      <w:pPr>
+        <w:pStyle w:val="Normal"/>
+        <w:rPr>
+          <w:rFonts w:ascii="Courier 10 Pitch" w:hAnsi="Courier 10 Pitch"/>
+          <w:sz w:val="28"/>
+          <w:szCs w:val="28"/>
+        </w:rPr>
+      </w:pPr>
+      <w:r>
+        <w:rPr>
+          <w:rFonts w:ascii="Courier 10 Pitch" w:hAnsi="Courier 10 Pitch"/>
+          <w:sz w:val="28"/>
+          <w:szCs w:val="28"/>
+        </w:rPr>
+      </w:r>
+    </w:p>
+    <w:p>
+      <w:pPr>
+        <w:pStyle w:val="Normal"/>
+        <w:rPr>
+          <w:rFonts w:ascii="Courier 10 Pitch" w:hAnsi="Courier 10 Pitch"/>
+          <w:sz w:val="28"/>
+          <w:szCs w:val="28"/>
+        </w:rPr>
+      </w:pPr>
+      <w:r>
+        <w:rPr>
+          <w:rFonts w:ascii="Courier 10 Pitch" w:hAnsi="Courier 10 Pitch"/>
+          <w:sz w:val="28"/>
+          <w:szCs w:val="28"/>
+        </w:rPr>
+      </w:r>
+    </w:p>
+    <w:p>
+      <w:pPr>
+        <w:pStyle w:val="Normal"/>
+        <w:rPr>
+          <w:sz w:val="28"/>
+          <w:szCs w:val="28"/>
+        </w:rPr>
+      </w:pPr>
+      <w:r>
+        <w:rPr>
+          <w:rFonts w:ascii="Courier 10 Pitch" w:hAnsi="Courier 10 Pitch"/>
+          <w:sz w:val="28"/>
+          <w:szCs w:val="28"/>
+        </w:rPr>
+        <w:t xml:space="preserve">Snippet #4: </w:t>
+      </w:r>
+      <w:r>
+        <w:rPr>
+          <w:rFonts w:ascii="Courier 10 Pitch" w:hAnsi="Courier 10 Pitch"/>
+          <w:sz w:val="28"/>
+          <w:szCs w:val="28"/>
+        </w:rPr>
+        <w:t xml:space="preserve">6e 6f 74 20 79 6f 75 72 20 </w:t>
+      </w:r>
+    </w:p>
+    <w:p>
+      <w:pPr>
+        <w:pStyle w:val="Normal"/>
+        <w:rPr>
+          <w:rFonts w:ascii="Courier 10 Pitch" w:hAnsi="Courier 10 Pitch"/>
+          <w:sz w:val="28"/>
+          <w:szCs w:val="28"/>
+        </w:rPr>
+      </w:pPr>
+      <w:r>
+        <w:rPr>
+          <w:rFonts w:ascii="Courier 10 Pitch" w:hAnsi="Courier 10 Pitch"/>
+          <w:sz w:val="28"/>
+          <w:szCs w:val="28"/>
+        </w:rPr>
+      </w:r>
+    </w:p>
+    <w:p>
+      <w:pPr>
+        <w:pStyle w:val="Normal"/>
+        <w:rPr>
+          <w:rFonts w:ascii="Courier 10 Pitch" w:hAnsi="Courier 10 Pitch"/>
+          <w:sz w:val="28"/>
+          <w:szCs w:val="28"/>
+        </w:rPr>
+      </w:pPr>
+      <w:r>
+        <w:rPr>
+          <w:rFonts w:ascii="Courier 10 Pitch" w:hAnsi="Courier 10 Pitch"/>
+          <w:sz w:val="28"/>
+          <w:szCs w:val="28"/>
+        </w:rPr>
+      </w:r>
+    </w:p>
+    <w:p>
+      <w:pPr>
+        <w:pStyle w:val="Normal"/>
+        <w:rPr>
+          <w:rFonts w:ascii="Courier 10 Pitch" w:hAnsi="Courier 10 Pitch"/>
+          <w:sz w:val="28"/>
+          <w:szCs w:val="28"/>
+        </w:rPr>
+      </w:pPr>
+      <w:r>
+        <w:rPr>
+          <w:rFonts w:ascii="Courier 10 Pitch" w:hAnsi="Courier 10 Pitch"/>
+          <w:sz w:val="28"/>
+          <w:szCs w:val="28"/>
+        </w:rPr>
+      </w:r>
+    </w:p>
+    <w:p>
+      <w:pPr>
+        <w:pStyle w:val="Normal"/>
+        <w:rPr>
+          <w:rFonts w:ascii="Courier 10 Pitch" w:hAnsi="Courier 10 Pitch"/>
+          <w:sz w:val="28"/>
+          <w:szCs w:val="28"/>
+        </w:rPr>
+      </w:pPr>
+      <w:r>
+        <w:rPr>
+          <w:rFonts w:ascii="Courier 10 Pitch" w:hAnsi="Courier 10 Pitch"/>
+          <w:sz w:val="28"/>
+          <w:szCs w:val="28"/>
+        </w:rPr>
+      </w:r>
+    </w:p>
+    <w:p>
+      <w:pPr>
+        <w:pStyle w:val="Normal"/>
+        <w:rPr>
+          <w:rFonts w:ascii="Courier 10 Pitch" w:hAnsi="Courier 10 Pitch"/>
+          <w:sz w:val="28"/>
+          <w:szCs w:val="28"/>
+        </w:rPr>
+      </w:pPr>
+      <w:r>
+        <w:rPr>
+          <w:rFonts w:ascii="Courier 10 Pitch" w:hAnsi="Courier 10 Pitch"/>
+          <w:sz w:val="28"/>
+          <w:szCs w:val="28"/>
+        </w:rPr>
+      </w:r>
+    </w:p>
+    <w:p>
+      <w:pPr>
+        <w:pStyle w:val="Normal"/>
+        <w:rPr>
+          <w:rFonts w:ascii="Courier 10 Pitch" w:hAnsi="Courier 10 Pitch"/>
+          <w:sz w:val="28"/>
+          <w:szCs w:val="28"/>
+        </w:rPr>
+      </w:pPr>
+      <w:r>
+        <w:rPr>
+          <w:rFonts w:ascii="Courier 10 Pitch" w:hAnsi="Courier 10 Pitch"/>
+          <w:sz w:val="28"/>
+          <w:szCs w:val="28"/>
+        </w:rPr>
+      </w:r>
+    </w:p>
+    <w:p>
+      <w:pPr>
+        <w:pStyle w:val="Normal"/>
+        <w:rPr>
+          <w:sz w:val="28"/>
+          <w:szCs w:val="28"/>
+        </w:rPr>
+      </w:pPr>
+      <w:r>
+        <w:rPr>
+          <w:rFonts w:ascii="Courier 10 Pitch" w:hAnsi="Courier 10 Pitch"/>
+          <w:sz w:val="28"/>
+          <w:szCs w:val="28"/>
+        </w:rPr>
+        <w:t xml:space="preserve">Snippet #5: </w:t>
+      </w:r>
+      <w:r>
+        <w:rPr>
+          <w:rFonts w:ascii="Courier 10 Pitch" w:hAnsi="Courier 10 Pitch"/>
+          <w:sz w:val="28"/>
+          <w:szCs w:val="28"/>
+        </w:rPr>
+        <w:t xml:space="preserve">61 74 74 61 63 6b 65 72 20 2d 20 </w:t>
+      </w:r>
+    </w:p>
+    <w:p>
+      <w:pPr>
+        <w:pStyle w:val="Normal"/>
+        <w:rPr>
+          <w:rFonts w:ascii="Courier 10 Pitch" w:hAnsi="Courier 10 Pitch"/>
+          <w:sz w:val="28"/>
+          <w:szCs w:val="28"/>
+        </w:rPr>
+      </w:pPr>
+      <w:r>
+        <w:rPr>
+          <w:rFonts w:ascii="Courier 10 Pitch" w:hAnsi="Courier 10 Pitch"/>
+          <w:sz w:val="28"/>
+          <w:szCs w:val="28"/>
+        </w:rPr>
+      </w:r>
+    </w:p>
+    <w:p>
+      <w:pPr>
+        <w:pStyle w:val="Normal"/>
+        <w:rPr>
+          <w:rFonts w:ascii="Courier 10 Pitch" w:hAnsi="Courier 10 Pitch"/>
+          <w:sz w:val="28"/>
+          <w:szCs w:val="28"/>
+        </w:rPr>
+      </w:pPr>
+      <w:r>
+        <w:rPr>
+          <w:rFonts w:ascii="Courier 10 Pitch" w:hAnsi="Courier 10 Pitch"/>
+          <w:sz w:val="28"/>
+          <w:szCs w:val="28"/>
+        </w:rPr>
+      </w:r>
+    </w:p>
+    <w:p>
+      <w:pPr>
+        <w:pStyle w:val="Normal"/>
+        <w:rPr>
+          <w:rFonts w:ascii="Courier 10 Pitch" w:hAnsi="Courier 10 Pitch"/>
+          <w:sz w:val="28"/>
+          <w:szCs w:val="28"/>
+        </w:rPr>
+      </w:pPr>
+      <w:r>
+        <w:rPr>
+          <w:rFonts w:ascii="Courier 10 Pitch" w:hAnsi="Courier 10 Pitch"/>
+          <w:sz w:val="28"/>
+          <w:szCs w:val="28"/>
+        </w:rPr>
+      </w:r>
+    </w:p>
+    <w:p>
+      <w:pPr>
+        <w:pStyle w:val="Normal"/>
+        <w:rPr>
+          <w:rFonts w:ascii="Courier 10 Pitch" w:hAnsi="Courier 10 Pitch"/>
+          <w:sz w:val="28"/>
+          <w:szCs w:val="28"/>
+        </w:rPr>
+      </w:pPr>
+      <w:r>
+        <w:rPr>
+          <w:rFonts w:ascii="Courier 10 Pitch" w:hAnsi="Courier 10 Pitch"/>
+          <w:sz w:val="28"/>
+          <w:szCs w:val="28"/>
+        </w:rPr>
+      </w:r>
+    </w:p>
+    <w:p>
+      <w:pPr>
+        <w:pStyle w:val="Normal"/>
+        <w:rPr>
+          <w:rFonts w:ascii="Courier 10 Pitch" w:hAnsi="Courier 10 Pitch"/>
+          <w:sz w:val="28"/>
+          <w:szCs w:val="28"/>
+        </w:rPr>
+      </w:pPr>
+      <w:r>
+        <w:rPr>
+          <w:rFonts w:ascii="Courier 10 Pitch" w:hAnsi="Courier 10 Pitch"/>
+          <w:sz w:val="28"/>
+          <w:szCs w:val="28"/>
+        </w:rPr>
+      </w:r>
+    </w:p>
+    <w:p>
+      <w:pPr>
+        <w:pStyle w:val="Normal"/>
+        <w:rPr>
+          <w:rFonts w:ascii="Courier 10 Pitch" w:hAnsi="Courier 10 Pitch"/>
+          <w:sz w:val="28"/>
+          <w:szCs w:val="28"/>
+        </w:rPr>
+      </w:pPr>
+      <w:r>
+        <w:rPr>
+          <w:rFonts w:ascii="Courier 10 Pitch" w:hAnsi="Courier 10 Pitch"/>
+          <w:sz w:val="28"/>
+          <w:szCs w:val="28"/>
+        </w:rPr>
+      </w:r>
+    </w:p>
+    <w:p>
+      <w:pPr>
+        <w:pStyle w:val="Normal"/>
+        <w:rPr>
+          <w:sz w:val="28"/>
+          <w:szCs w:val="28"/>
+        </w:rPr>
+      </w:pPr>
+      <w:r>
+        <w:rPr>
+          <w:rFonts w:ascii="Courier 10 Pitch" w:hAnsi="Courier 10 Pitch"/>
+          <w:sz w:val="28"/>
+          <w:szCs w:val="28"/>
+        </w:rPr>
+        <w:t xml:space="preserve">Snippet #6: </w:t>
+      </w:r>
+      <w:bookmarkStart w:id="0" w:name="__DdeLink__27_1787333972"/>
+      <w:bookmarkEnd w:id="0"/>
+      <w:r>
+        <w:rPr>
+          <w:rFonts w:ascii="Courier 10 Pitch" w:hAnsi="Courier 10 Pitch"/>
+          <w:sz w:val="28"/>
+          <w:szCs w:val="28"/>
+        </w:rPr>
+        <w:t xml:space="preserve">41 6e 6f 6e 79 6d 6f 75 73 </w:t>
       </w:r>
       <w:r>
         <w:br w:type="page"/>
@@ -1544,7 +1673,7 @@
     <w:qFormat/>
     <w:pPr>
       <w:widowControl w:val="false"/>
-      <w:overflowPunct w:val="false"/>
+      <w:overflowPunct w:val="true"/>
       <w:bidi w:val="0"/>
       <w:jc w:val="left"/>
     </w:pPr>

</xml_diff>